<commit_message>
Mejorado el test para los estilos propios en un docx.
</commit_message>
<xml_diff>
--- a/ecreator/transformers/tests/docx/test_data/custom_styles.docx
+++ b/ecreator/transformers/tests/docx/test_data/custom_styles.docx
@@ -4,48 +4,52 @@
   <w:body>
     <w:p>
       <w:pPr>
-        <w:pStyle w:val="epubsalto10"/>
+        <w:pStyle w:val="epubmiestilo1"/>
       </w:pPr>
       <w:r>
-        <w:t>Este es un párrafo que tiene aplicado el estilo “salto10”.</w:t>
+        <w:t>Este es un párrafo con el estilo propio “miestilo1”.</w:t>
       </w:r>
     </w:p>
     <w:p>
       <w:pPr>
-        <w:pStyle w:val="epubsalto25"/>
+        <w:pStyle w:val="epubmiestilo2"/>
       </w:pPr>
       <w:r>
-        <w:t>Este es otro párrafo pero que tiene aplicado el estilo “salto</w:t>
-      </w:r>
-      <w:r>
-        <w:t>25</w:t>
-      </w:r>
-      <w:r>
-        <w:t>”.</w:t>
+        <w:t>Este es un párrafo con el estilo propio “miestilo2”.</w:t>
       </w:r>
     </w:p>
+    <w:p/>
     <w:p>
       <w:pPr>
-        <w:pStyle w:val="epubestilopropio"/>
+        <w:pStyle w:val="epubmiestilo3"/>
       </w:pPr>
       <w:r>
-        <w:t>Este es un párrafo que tiene aplicado el estilo “</w:t>
-      </w:r>
-      <w:proofErr w:type="spellStart"/>
-      <w:r>
-        <w:t>estilopropio</w:t>
-      </w:r>
-      <w:proofErr w:type="spellEnd"/>
-      <w:r>
-        <w:t>”.</w:t>
+        <w:t>Este es un párrafo con el estilo propio “miestilo3”, y además debería tener aplicado el estilo “salto10”, porque arriba hay un párrafo en blanco.</w:t>
       </w:r>
     </w:p>
+    <w:p/>
+    <w:p/>
     <w:p>
       <w:pPr>
-        <w:pStyle w:val="epubotroestilopropio"/>
+        <w:pStyle w:val="epubmiestilo4"/>
       </w:pPr>
       <w:r>
-        <w:t>Este es un párrafo que tiene aplicado el estilo “otroestilopropio”.</w:t>
+        <w:t>Este es un párrafo con el estilo propio “</w:t>
+      </w:r>
+      <w:r>
+        <w:t>miestilo4</w:t>
+      </w:r>
+      <w:r>
+        <w:t>”, y además debería tener aplicado el estilo “salto</w:t>
+      </w:r>
+      <w:r>
+        <w:t>25</w:t>
+      </w:r>
+      <w:r>
+        <w:t>”, porque a</w:t>
+      </w:r>
+      <w:r>
+        <w:t>rriba hay dos párrafos en blanco.</w:t>
       </w:r>
       <w:bookmarkStart w:id="0" w:name="_GoBack"/>
       <w:bookmarkEnd w:id="0"/>
@@ -220,29 +224,6 @@
     <w:name w:val="Normal"/>
     <w:qFormat/>
   </w:style>
-  <w:style w:type="paragraph" w:styleId="Ttulo1">
-    <w:name w:val="heading 1"/>
-    <w:basedOn w:val="Normal"/>
-    <w:next w:val="Normal"/>
-    <w:link w:val="Ttulo1Car"/>
-    <w:uiPriority w:val="9"/>
-    <w:qFormat/>
-    <w:rsid w:val="00FB27B5"/>
-    <w:pPr>
-      <w:keepNext/>
-      <w:keepLines/>
-      <w:spacing w:before="480" w:after="0"/>
-      <w:outlineLvl w:val="0"/>
-    </w:pPr>
-    <w:rPr>
-      <w:rFonts w:asciiTheme="majorHAnsi" w:eastAsiaTheme="majorEastAsia" w:hAnsiTheme="majorHAnsi" w:cstheme="majorBidi"/>
-      <w:b/>
-      <w:bCs/>
-      <w:color w:val="365F91" w:themeColor="accent1" w:themeShade="BF"/>
-      <w:sz w:val="28"/>
-      <w:szCs w:val="28"/>
-    </w:rPr>
-  </w:style>
   <w:style w:type="character" w:default="1" w:styleId="Fuentedeprrafopredeter">
     <w:name w:val="Default Paragraph Font"/>
     <w:uiPriority w:val="1"/>
@@ -270,112 +251,29 @@
     <w:semiHidden/>
     <w:unhideWhenUsed/>
   </w:style>
-  <w:style w:type="paragraph" w:customStyle="1" w:styleId="epubsalto10">
-    <w:name w:val="epub_salto10"/>
+  <w:style w:type="paragraph" w:customStyle="1" w:styleId="epubmiestilo1">
+    <w:name w:val="epub_miestilo1"/>
     <w:basedOn w:val="Normal"/>
     <w:qFormat/>
-    <w:rsid w:val="00F54BB3"/>
-  </w:style>
-  <w:style w:type="paragraph" w:customStyle="1" w:styleId="epubsalto25">
-    <w:name w:val="epub_salto25"/>
+    <w:rsid w:val="004D4040"/>
+  </w:style>
+  <w:style w:type="paragraph" w:customStyle="1" w:styleId="epubmiestilo2">
+    <w:name w:val="epub_miestilo2"/>
     <w:basedOn w:val="Normal"/>
     <w:qFormat/>
-    <w:rsid w:val="00F54BB3"/>
-  </w:style>
-  <w:style w:type="paragraph" w:customStyle="1" w:styleId="epubestilopropio">
-    <w:name w:val="epub_estilopropio"/>
+    <w:rsid w:val="004D4040"/>
+  </w:style>
+  <w:style w:type="paragraph" w:customStyle="1" w:styleId="epubmiestilo3">
+    <w:name w:val="epub_miestilo3"/>
     <w:basedOn w:val="Normal"/>
     <w:qFormat/>
-    <w:rsid w:val="00F54BB3"/>
-  </w:style>
-  <w:style w:type="paragraph" w:customStyle="1" w:styleId="epubotroestilopropio">
-    <w:name w:val="epub_otroestilopropio"/>
-    <w:basedOn w:val="epubestilopropio"/>
-    <w:qFormat/>
-    <w:rsid w:val="00631A1F"/>
-  </w:style>
-  <w:style w:type="paragraph" w:styleId="Cita">
-    <w:name w:val="Quote"/>
+    <w:rsid w:val="004D4040"/>
+  </w:style>
+  <w:style w:type="paragraph" w:customStyle="1" w:styleId="epubmiestilo4">
+    <w:name w:val="epub_miestilo4"/>
     <w:basedOn w:val="Normal"/>
-    <w:next w:val="Normal"/>
-    <w:link w:val="CitaCar"/>
-    <w:uiPriority w:val="29"/>
-    <w:qFormat/>
-    <w:rsid w:val="00631A1F"/>
-    <w:rPr>
-      <w:i/>
-      <w:iCs/>
-      <w:color w:val="000000" w:themeColor="text1"/>
-    </w:rPr>
-  </w:style>
-  <w:style w:type="character" w:customStyle="1" w:styleId="CitaCar">
-    <w:name w:val="Cita Car"/>
-    <w:basedOn w:val="Fuentedeprrafopredeter"/>
-    <w:link w:val="Cita"/>
-    <w:uiPriority w:val="29"/>
-    <w:rsid w:val="00631A1F"/>
-    <w:rPr>
-      <w:i/>
-      <w:iCs/>
-      <w:color w:val="000000" w:themeColor="text1"/>
-    </w:rPr>
-  </w:style>
-  <w:style w:type="paragraph" w:customStyle="1" w:styleId="epubestilo1">
-    <w:name w:val="epub_estilo1"/>
-    <w:basedOn w:val="Normal"/>
-    <w:next w:val="Normal"/>
-    <w:link w:val="epubestilo1Car"/>
-    <w:qFormat/>
-    <w:rsid w:val="00FB27B5"/>
-  </w:style>
-  <w:style w:type="paragraph" w:customStyle="1" w:styleId="epubestilo2">
-    <w:name w:val="epub_estilo2"/>
-    <w:basedOn w:val="Normal"/>
-    <w:next w:val="Normal"/>
-    <w:link w:val="epubestilo2Car"/>
-    <w:qFormat/>
-    <w:rsid w:val="00FB27B5"/>
-  </w:style>
-  <w:style w:type="paragraph" w:customStyle="1" w:styleId="epubestilo3">
-    <w:name w:val="epub_estilo3"/>
-    <w:basedOn w:val="Normal"/>
-    <w:next w:val="Normal"/>
-    <w:link w:val="epubestilo3Car"/>
-    <w:qFormat/>
-    <w:rsid w:val="00FB27B5"/>
-  </w:style>
-  <w:style w:type="character" w:customStyle="1" w:styleId="Ttulo1Car">
-    <w:name w:val="Título 1 Car"/>
-    <w:basedOn w:val="Fuentedeprrafopredeter"/>
-    <w:link w:val="Ttulo1"/>
-    <w:uiPriority w:val="9"/>
-    <w:rsid w:val="00FB27B5"/>
-    <w:rPr>
-      <w:rFonts w:asciiTheme="majorHAnsi" w:eastAsiaTheme="majorEastAsia" w:hAnsiTheme="majorHAnsi" w:cstheme="majorBidi"/>
-      <w:b/>
-      <w:bCs/>
-      <w:color w:val="365F91" w:themeColor="accent1" w:themeShade="BF"/>
-      <w:sz w:val="28"/>
-      <w:szCs w:val="28"/>
-    </w:rPr>
-  </w:style>
-  <w:style w:type="character" w:customStyle="1" w:styleId="epubestilo1Car">
-    <w:name w:val="epub_estilo1 Car"/>
-    <w:basedOn w:val="Fuentedeprrafopredeter"/>
-    <w:link w:val="epubestilo1"/>
-    <w:rsid w:val="00FB27B5"/>
-  </w:style>
-  <w:style w:type="character" w:customStyle="1" w:styleId="epubestilo2Car">
-    <w:name w:val="epub_estilo2 Car"/>
-    <w:basedOn w:val="Fuentedeprrafopredeter"/>
-    <w:link w:val="epubestilo2"/>
-    <w:rsid w:val="00FB27B5"/>
-  </w:style>
-  <w:style w:type="character" w:customStyle="1" w:styleId="epubestilo3Car">
-    <w:name w:val="epub_estilo3 Car"/>
-    <w:basedOn w:val="Fuentedeprrafopredeter"/>
-    <w:link w:val="epubestilo3"/>
-    <w:rsid w:val="00FB27B5"/>
+    <w:qFormat/>
+    <w:rsid w:val="004D4040"/>
   </w:style>
 </w:styles>
 </file>
@@ -540,29 +438,6 @@
     <w:name w:val="Normal"/>
     <w:qFormat/>
   </w:style>
-  <w:style w:type="paragraph" w:styleId="Ttulo1">
-    <w:name w:val="heading 1"/>
-    <w:basedOn w:val="Normal"/>
-    <w:next w:val="Normal"/>
-    <w:link w:val="Ttulo1Car"/>
-    <w:uiPriority w:val="9"/>
-    <w:qFormat/>
-    <w:rsid w:val="00FB27B5"/>
-    <w:pPr>
-      <w:keepNext/>
-      <w:keepLines/>
-      <w:spacing w:before="480" w:after="0"/>
-      <w:outlineLvl w:val="0"/>
-    </w:pPr>
-    <w:rPr>
-      <w:rFonts w:asciiTheme="majorHAnsi" w:eastAsiaTheme="majorEastAsia" w:hAnsiTheme="majorHAnsi" w:cstheme="majorBidi"/>
-      <w:b/>
-      <w:bCs/>
-      <w:color w:val="365F91" w:themeColor="accent1" w:themeShade="BF"/>
-      <w:sz w:val="28"/>
-      <w:szCs w:val="28"/>
-    </w:rPr>
-  </w:style>
   <w:style w:type="character" w:default="1" w:styleId="Fuentedeprrafopredeter">
     <w:name w:val="Default Paragraph Font"/>
     <w:uiPriority w:val="1"/>
@@ -590,112 +465,29 @@
     <w:semiHidden/>
     <w:unhideWhenUsed/>
   </w:style>
-  <w:style w:type="paragraph" w:customStyle="1" w:styleId="epubsalto10">
-    <w:name w:val="epub_salto10"/>
+  <w:style w:type="paragraph" w:customStyle="1" w:styleId="epubmiestilo1">
+    <w:name w:val="epub_miestilo1"/>
     <w:basedOn w:val="Normal"/>
     <w:qFormat/>
-    <w:rsid w:val="00F54BB3"/>
-  </w:style>
-  <w:style w:type="paragraph" w:customStyle="1" w:styleId="epubsalto25">
-    <w:name w:val="epub_salto25"/>
+    <w:rsid w:val="004D4040"/>
+  </w:style>
+  <w:style w:type="paragraph" w:customStyle="1" w:styleId="epubmiestilo2">
+    <w:name w:val="epub_miestilo2"/>
     <w:basedOn w:val="Normal"/>
     <w:qFormat/>
-    <w:rsid w:val="00F54BB3"/>
-  </w:style>
-  <w:style w:type="paragraph" w:customStyle="1" w:styleId="epubestilopropio">
-    <w:name w:val="epub_estilopropio"/>
+    <w:rsid w:val="004D4040"/>
+  </w:style>
+  <w:style w:type="paragraph" w:customStyle="1" w:styleId="epubmiestilo3">
+    <w:name w:val="epub_miestilo3"/>
     <w:basedOn w:val="Normal"/>
     <w:qFormat/>
-    <w:rsid w:val="00F54BB3"/>
-  </w:style>
-  <w:style w:type="paragraph" w:customStyle="1" w:styleId="epubotroestilopropio">
-    <w:name w:val="epub_otroestilopropio"/>
-    <w:basedOn w:val="epubestilopropio"/>
-    <w:qFormat/>
-    <w:rsid w:val="00631A1F"/>
-  </w:style>
-  <w:style w:type="paragraph" w:styleId="Cita">
-    <w:name w:val="Quote"/>
+    <w:rsid w:val="004D4040"/>
+  </w:style>
+  <w:style w:type="paragraph" w:customStyle="1" w:styleId="epubmiestilo4">
+    <w:name w:val="epub_miestilo4"/>
     <w:basedOn w:val="Normal"/>
-    <w:next w:val="Normal"/>
-    <w:link w:val="CitaCar"/>
-    <w:uiPriority w:val="29"/>
-    <w:qFormat/>
-    <w:rsid w:val="00631A1F"/>
-    <w:rPr>
-      <w:i/>
-      <w:iCs/>
-      <w:color w:val="000000" w:themeColor="text1"/>
-    </w:rPr>
-  </w:style>
-  <w:style w:type="character" w:customStyle="1" w:styleId="CitaCar">
-    <w:name w:val="Cita Car"/>
-    <w:basedOn w:val="Fuentedeprrafopredeter"/>
-    <w:link w:val="Cita"/>
-    <w:uiPriority w:val="29"/>
-    <w:rsid w:val="00631A1F"/>
-    <w:rPr>
-      <w:i/>
-      <w:iCs/>
-      <w:color w:val="000000" w:themeColor="text1"/>
-    </w:rPr>
-  </w:style>
-  <w:style w:type="paragraph" w:customStyle="1" w:styleId="epubestilo1">
-    <w:name w:val="epub_estilo1"/>
-    <w:basedOn w:val="Normal"/>
-    <w:next w:val="Normal"/>
-    <w:link w:val="epubestilo1Car"/>
-    <w:qFormat/>
-    <w:rsid w:val="00FB27B5"/>
-  </w:style>
-  <w:style w:type="paragraph" w:customStyle="1" w:styleId="epubestilo2">
-    <w:name w:val="epub_estilo2"/>
-    <w:basedOn w:val="Normal"/>
-    <w:next w:val="Normal"/>
-    <w:link w:val="epubestilo2Car"/>
-    <w:qFormat/>
-    <w:rsid w:val="00FB27B5"/>
-  </w:style>
-  <w:style w:type="paragraph" w:customStyle="1" w:styleId="epubestilo3">
-    <w:name w:val="epub_estilo3"/>
-    <w:basedOn w:val="Normal"/>
-    <w:next w:val="Normal"/>
-    <w:link w:val="epubestilo3Car"/>
-    <w:qFormat/>
-    <w:rsid w:val="00FB27B5"/>
-  </w:style>
-  <w:style w:type="character" w:customStyle="1" w:styleId="Ttulo1Car">
-    <w:name w:val="Título 1 Car"/>
-    <w:basedOn w:val="Fuentedeprrafopredeter"/>
-    <w:link w:val="Ttulo1"/>
-    <w:uiPriority w:val="9"/>
-    <w:rsid w:val="00FB27B5"/>
-    <w:rPr>
-      <w:rFonts w:asciiTheme="majorHAnsi" w:eastAsiaTheme="majorEastAsia" w:hAnsiTheme="majorHAnsi" w:cstheme="majorBidi"/>
-      <w:b/>
-      <w:bCs/>
-      <w:color w:val="365F91" w:themeColor="accent1" w:themeShade="BF"/>
-      <w:sz w:val="28"/>
-      <w:szCs w:val="28"/>
-    </w:rPr>
-  </w:style>
-  <w:style w:type="character" w:customStyle="1" w:styleId="epubestilo1Car">
-    <w:name w:val="epub_estilo1 Car"/>
-    <w:basedOn w:val="Fuentedeprrafopredeter"/>
-    <w:link w:val="epubestilo1"/>
-    <w:rsid w:val="00FB27B5"/>
-  </w:style>
-  <w:style w:type="character" w:customStyle="1" w:styleId="epubestilo2Car">
-    <w:name w:val="epub_estilo2 Car"/>
-    <w:basedOn w:val="Fuentedeprrafopredeter"/>
-    <w:link w:val="epubestilo2"/>
-    <w:rsid w:val="00FB27B5"/>
-  </w:style>
-  <w:style w:type="character" w:customStyle="1" w:styleId="epubestilo3Car">
-    <w:name w:val="epub_estilo3 Car"/>
-    <w:basedOn w:val="Fuentedeprrafopredeter"/>
-    <w:link w:val="epubestilo3"/>
-    <w:rsid w:val="00FB27B5"/>
+    <w:qFormat/>
+    <w:rsid w:val="004D4040"/>
   </w:style>
 </w:styles>
 </file>

</xml_diff>